<commit_message>
Start of thesis and logical structure
</commit_message>
<xml_diff>
--- a/1 - Thesis/Internal files/Meetings.docx
+++ b/1 - Thesis/Internal files/Meetings.docx
@@ -15,23 +15,7 @@
           <w:b/>
           <w:bCs/>
         </w:rPr>
-        <w:t xml:space="preserve">15 – 10 : </w:t>
-      </w:r>
-      <w:proofErr w:type="spellStart"/>
-      <w:r>
-        <w:rPr>
-          <w:b/>
-          <w:bCs/>
-        </w:rPr>
-        <w:t>Starting</w:t>
-      </w:r>
-      <w:proofErr w:type="spellEnd"/>
-      <w:r>
-        <w:rPr>
-          <w:b/>
-          <w:bCs/>
-        </w:rPr>
-        <w:t xml:space="preserve"> meeting</w:t>
+        <w:t>15 – 10 : Starting meeting</w:t>
       </w:r>
     </w:p>
     <w:p>
@@ -86,7 +70,10 @@
     </w:p>
     <w:p>
       <w:r>
-        <w:t>No utente reale (usabilità/accessibilità/</w:t>
+        <w:t>No utente reale (usabilità/accessibilità</w:t>
+      </w:r>
+      <w:r>
+        <w:t>)</w:t>
       </w:r>
     </w:p>
     <w:p/>

</xml_diff>